<commit_message>
Added a ton of stuff
</commit_message>
<xml_diff>
--- a/testPlan.docx
+++ b/testPlan.docx
@@ -39,7 +39,31 @@
           <w:sz w:val="46"/>
           <w:szCs w:val="46"/>
         </w:rPr>
-        <w:t xml:space="preserve"> ACME Vacuum Cleaner &amp; Anvil Co. Feedback Form</w:t>
+        <w:t xml:space="preserve"> ACME Va</w:t>
+      </w:r>
+      <w:r>
+        <w:rPr>
+          <w:rFonts w:ascii="Arial" w:eastAsia="Times New Roman" w:hAnsi="Arial" w:cs="Arial"/>
+          <w:b/>
+          <w:bCs/>
+          <w:color w:val="000000"/>
+          <w:kern w:val="36"/>
+          <w:sz w:val="46"/>
+          <w:szCs w:val="46"/>
+        </w:rPr>
+        <w:t>ccu</w:t>
+      </w:r>
+      <w:r>
+        <w:rPr>
+          <w:rFonts w:ascii="Arial" w:eastAsia="Times New Roman" w:hAnsi="Arial" w:cs="Arial"/>
+          <w:b/>
+          <w:bCs/>
+          <w:color w:val="000000"/>
+          <w:kern w:val="36"/>
+          <w:sz w:val="46"/>
+          <w:szCs w:val="46"/>
+        </w:rPr>
+        <w:t>um Cleaner &amp; Anvil Co. Feedback Form</w:t>
       </w:r>
     </w:p>
     <w:p>
@@ -1502,23 +1526,40 @@
         <w:ind w:left="-300" w:right="-720"/>
         <w:outlineLvl w:val="3"/>
         <w:rPr>
+          <w:rFonts w:ascii="Arial" w:eastAsia="Times New Roman" w:hAnsi="Arial" w:cs="Arial"/>
+          <w:b/>
+          <w:bCs/>
+          <w:color w:val="000000"/>
+          <w:sz w:val="22"/>
+          <w:szCs w:val="22"/>
+        </w:rPr>
+      </w:pPr>
+      <w:r>
+        <w:rPr>
+          <w:rFonts w:ascii="Arial" w:eastAsia="Times New Roman" w:hAnsi="Arial" w:cs="Arial"/>
+          <w:b/>
+          <w:bCs/>
+          <w:color w:val="000000"/>
+          <w:sz w:val="22"/>
+          <w:szCs w:val="22"/>
+        </w:rPr>
+        <w:lastRenderedPageBreak/>
+        <w:t>Documents:</w:t>
+      </w:r>
+    </w:p>
+    <w:p>
+      <w:pPr>
+        <w:spacing w:before="360" w:after="240"/>
+        <w:ind w:left="-300" w:right="-720"/>
+        <w:outlineLvl w:val="3"/>
+        <w:rPr>
           <w:rFonts w:ascii="Times" w:eastAsia="Times New Roman" w:hAnsi="Times" w:cs="Times New Roman"/>
           <w:b/>
           <w:bCs/>
         </w:rPr>
       </w:pPr>
-      <w:r>
-        <w:rPr>
-          <w:rFonts w:ascii="Arial" w:eastAsia="Times New Roman" w:hAnsi="Arial" w:cs="Arial"/>
-          <w:b/>
-          <w:bCs/>
-          <w:color w:val="000000"/>
-          <w:sz w:val="22"/>
-          <w:szCs w:val="22"/>
-        </w:rPr>
-        <w:lastRenderedPageBreak/>
-        <w:t>Reference Documents:</w:t>
-      </w:r>
+      <w:bookmarkStart w:id="0" w:name="_GoBack"/>
+      <w:bookmarkEnd w:id="0"/>
     </w:p>
     <w:p>
       <w:pPr>
@@ -1944,8 +1985,6 @@
         </w:rPr>
         <w:t xml:space="preserve">The ACME Vacuum Cleaner &amp; Anvil Co. Feedback Form provides the company with insights from </w:t>
       </w:r>
-      <w:bookmarkStart w:id="0" w:name="_GoBack"/>
-      <w:bookmarkEnd w:id="0"/>
       <w:r>
         <w:rPr>
           <w:rFonts w:ascii="Arial" w:hAnsi="Arial" w:cs="Arial"/>
@@ -2731,19 +2770,29 @@
               <w:spacing w:after="240"/>
               <w:ind w:right="-720"/>
               <w:rPr>
-                <w:rFonts w:ascii="Times" w:hAnsi="Times" w:cs="Times New Roman"/>
-                <w:sz w:val="20"/>
-                <w:szCs w:val="20"/>
-              </w:rPr>
-            </w:pPr>
-            <w:r>
-              <w:rPr>
                 <w:rFonts w:ascii="Arial" w:hAnsi="Arial" w:cs="Arial"/>
                 <w:color w:val="000000"/>
                 <w:sz w:val="22"/>
                 <w:szCs w:val="22"/>
               </w:rPr>
+            </w:pPr>
+            <w:r>
+              <w:rPr>
+                <w:rFonts w:ascii="Arial" w:hAnsi="Arial" w:cs="Arial"/>
+                <w:color w:val="000000"/>
+                <w:sz w:val="22"/>
+                <w:szCs w:val="22"/>
+              </w:rPr>
               <w:t>3 (Medium</w:t>
+            </w:r>
+            <w:r>
+              <w:rPr>
+                <w:rFonts w:ascii="Arial" w:hAnsi="Arial" w:cs="Arial"/>
+                <w:color w:val="000000"/>
+                <w:sz w:val="22"/>
+                <w:szCs w:val="22"/>
+              </w:rPr>
+              <w:t>)</w:t>
             </w:r>
           </w:p>
         </w:tc>

</xml_diff>